<commit_message>
Updated essay to new code
git-svn-id: https://sasscm.han.nl/svn/intoft21_2024_intoft21_p3_11@71 a199be27-03df-3c44-a9bd-3f8a185e7ddc
</commit_message>
<xml_diff>
--- a/Code_IoT-software/eindopdracht/codekwaliteitseisen Rule of 10.docx
+++ b/Code_IoT-software/eindopdracht/codekwaliteitseisen Rule of 10.docx
@@ -315,6 +315,11 @@
     </w:p>
     <w:sdt>
       <w:sdtPr>
+        <w:rPr>
+          <w:b/>
+          <w:caps/>
+          <w:color w:val="000000" w:themeColor="text1"/>
+        </w:rPr>
         <w:id w:val="1536852759"/>
         <w:docPartObj>
           <w:docPartGallery w:val="Table of Contents"/>
@@ -323,9 +328,6 @@
       </w:sdtPr>
       <w:sdtEndPr>
         <w:rPr>
-          <w:b/>
-          <w:caps/>
-          <w:color w:val="000000" w:themeColor="text1"/>
           <w:szCs w:val="20"/>
         </w:rPr>
       </w:sdtEndPr>
@@ -633,11 +635,11 @@
         </w:p>
       </w:sdtContent>
     </w:sdt>
-    <w:bookmarkStart w:id="2" w:name="_Toc453919959" w:displacedByCustomXml="prev"/>
-    <w:bookmarkStart w:id="3" w:name="_Toc453920324" w:displacedByCustomXml="prev"/>
+    <w:bookmarkStart w:id="2" w:name="_Toc453921976" w:displacedByCustomXml="prev"/>
+    <w:bookmarkStart w:id="3" w:name="_Toc453921523" w:displacedByCustomXml="prev"/>
     <w:bookmarkStart w:id="4" w:name="_Toc453921312" w:displacedByCustomXml="prev"/>
-    <w:bookmarkStart w:id="5" w:name="_Toc453921523" w:displacedByCustomXml="prev"/>
-    <w:bookmarkStart w:id="6" w:name="_Toc453921976" w:displacedByCustomXml="prev"/>
+    <w:bookmarkStart w:id="5" w:name="_Toc453920324" w:displacedByCustomXml="prev"/>
+    <w:bookmarkStart w:id="6" w:name="_Toc453919959" w:displacedByCustomXml="prev"/>
     <w:bookmarkEnd w:id="6"/>
     <w:bookmarkEnd w:id="5"/>
     <w:bookmarkEnd w:id="4"/>
@@ -850,10 +852,7 @@
       <w:bookmarkStart w:id="10" w:name="_Toc195037351"/>
       <w:bookmarkStart w:id="11" w:name="_Toc195037704"/>
       <w:r>
-        <w:t xml:space="preserve">Regel </w:t>
-      </w:r>
-      <w:r>
-        <w:t>2</w:t>
+        <w:t>Regel 2</w:t>
       </w:r>
       <w:r>
         <w:t>: Geef alle loops een vaste limiet in hoeveelheid iteraties</w:t>
@@ -941,10 +940,7 @@
       <w:bookmarkStart w:id="12" w:name="_Toc195037352"/>
       <w:bookmarkStart w:id="13" w:name="_Toc195037705"/>
       <w:r>
-        <w:t xml:space="preserve">Regel </w:t>
-      </w:r>
-      <w:r>
-        <w:t>3</w:t>
+        <w:t>Regel 3</w:t>
       </w:r>
       <w:r>
         <w:t xml:space="preserve">: Gebruik geen </w:t>
@@ -1123,10 +1119,7 @@
       <w:bookmarkStart w:id="14" w:name="_Toc195037353"/>
       <w:bookmarkStart w:id="15" w:name="_Toc195037706"/>
       <w:r>
-        <w:t xml:space="preserve">Regel </w:t>
-      </w:r>
-      <w:r>
-        <w:t>4</w:t>
+        <w:t>Regel 4</w:t>
       </w:r>
       <w:r>
         <w:t>: Functies moeten niet langer zijn dan wat past op een pagina (max. 60 regels)</w:t>
@@ -1162,35 +1155,19 @@
       </w:r>
       <w:proofErr w:type="spellEnd"/>
       <w:r>
-        <w:t xml:space="preserve"> 60 regels lang en dus een grensgevalletje. De </w:t>
-      </w:r>
-      <w:proofErr w:type="spellStart"/>
-      <w:r>
-        <w:t>comments</w:t>
-      </w:r>
-      <w:proofErr w:type="spellEnd"/>
-      <w:r>
-        <w:t xml:space="preserve"> geven gelukkig wel verduidelijking in de logica die uit wordt gevoerd in deze functie, maar het zou beter zijn geweest </w:t>
-      </w:r>
-      <w:r>
-        <w:t>om de logica die de code-</w:t>
-      </w:r>
-      <w:proofErr w:type="spellStart"/>
-      <w:r>
-        <w:t>comments</w:t>
-      </w:r>
-      <w:proofErr w:type="spellEnd"/>
-      <w:r>
-        <w:t xml:space="preserve"> beschrijven op te splitsen</w:t>
-      </w:r>
-      <w:r>
-        <w:t xml:space="preserve"> in meerd</w:t>
-      </w:r>
-      <w:r>
-        <w:t>er</w:t>
-      </w:r>
-      <w:r>
-        <w:t>e functies, zoals:</w:t>
+        <w:t xml:space="preserve"> </w:t>
+      </w:r>
+      <w:r>
+        <w:t>55</w:t>
+      </w:r>
+      <w:r>
+        <w:t xml:space="preserve"> regels lang en dus een grensgevalletje. </w:t>
+      </w:r>
+      <w:r>
+        <w:t>De functionaliteit van deze functie als volgt verdelen was beter geweest</w:t>
+      </w:r>
+      <w:r>
+        <w:t>:</w:t>
       </w:r>
     </w:p>
     <w:p>
@@ -1204,7 +1181,7 @@
       <w:proofErr w:type="spellStart"/>
       <w:proofErr w:type="gramStart"/>
       <w:r>
-        <w:t>readBuffer</w:t>
+        <w:t>checkAllowedEndpoints</w:t>
       </w:r>
       <w:proofErr w:type="spellEnd"/>
       <w:r>
@@ -1212,19 +1189,19 @@
       </w:r>
       <w:proofErr w:type="gramEnd"/>
       <w:r>
-        <w:t>)</w:t>
-      </w:r>
-      <w:r>
-        <w:t xml:space="preserve"> – leest de volledige HTTP-</w:t>
-      </w:r>
-      <w:r>
-        <w:t xml:space="preserve"> </w:t>
-      </w:r>
-      <w:proofErr w:type="spellStart"/>
-      <w:r>
-        <w:t>request</w:t>
-      </w:r>
-      <w:proofErr w:type="spellEnd"/>
+        <w:t xml:space="preserve">) – checkt of de </w:t>
+      </w:r>
+      <w:proofErr w:type="spellStart"/>
+      <w:r>
+        <w:t>endpoint</w:t>
+      </w:r>
+      <w:proofErr w:type="spellEnd"/>
+      <w:r>
+        <w:t xml:space="preserve"> bestaat, zo niet retourneert ee</w:t>
+      </w:r>
+      <w:r>
+        <w:t>n 404</w:t>
+      </w:r>
     </w:p>
     <w:p>
       <w:pPr>
@@ -1233,43 +1210,120 @@
           <w:ilvl w:val="0"/>
           <w:numId w:val="17"/>
         </w:numPr>
-        <w:rPr>
-          <w:lang w:val="en-GB"/>
-        </w:rPr>
       </w:pPr>
       <w:proofErr w:type="spellStart"/>
       <w:proofErr w:type="gramStart"/>
       <w:r>
-        <w:rPr>
-          <w:lang w:val="en-GB"/>
-        </w:rPr>
-        <w:t>getContentLength</w:t>
-      </w:r>
-      <w:proofErr w:type="spellEnd"/>
-      <w:r>
-        <w:rPr>
-          <w:lang w:val="en-GB"/>
-        </w:rPr>
+        <w:t>handleCallback</w:t>
+      </w:r>
+      <w:proofErr w:type="spellEnd"/>
+      <w:r>
         <w:t>(</w:t>
       </w:r>
       <w:proofErr w:type="gramEnd"/>
       <w:r>
-        <w:rPr>
-          <w:lang w:val="en-GB"/>
-        </w:rPr>
-        <w:t>)</w:t>
-      </w:r>
-      <w:r>
-        <w:rPr>
-          <w:lang w:val="en-GB"/>
-        </w:rPr>
-        <w:t xml:space="preserve"> – parsed de content l</w:t>
-      </w:r>
-      <w:r>
-        <w:rPr>
-          <w:lang w:val="en-GB"/>
-        </w:rPr>
-        <w:t>ength van de HTTP-request</w:t>
+        <w:t>) – checkt of de gebruik</w:t>
+      </w:r>
+      <w:r>
+        <w:t xml:space="preserve">te methode op de </w:t>
+      </w:r>
+      <w:proofErr w:type="spellStart"/>
+      <w:r>
+        <w:t>endpoint</w:t>
+      </w:r>
+      <w:proofErr w:type="spellEnd"/>
+      <w:r>
+        <w:t xml:space="preserve"> toegestaan is. Zo niet retourneert een 404</w:t>
+      </w:r>
+      <w:r>
+        <w:t>.</w:t>
+      </w:r>
+      <w:r>
+        <w:t xml:space="preserve"> </w:t>
+      </w:r>
+      <w:r>
+        <w:t>Z</w:t>
+      </w:r>
+      <w:r>
+        <w:t xml:space="preserve">o wel roept het de </w:t>
+      </w:r>
+      <w:proofErr w:type="spellStart"/>
+      <w:r>
+        <w:t>handler</w:t>
+      </w:r>
+      <w:proofErr w:type="spellEnd"/>
+      <w:r>
+        <w:t xml:space="preserve"> functie aan.</w:t>
+      </w:r>
+    </w:p>
+    <w:p>
+      <w:r>
+        <w:t>De huidige implementatie voldoet dus wel, maar de bovengenoemde implementatie had de codekwaliteit en leesbaarheid aanzienlijk verbeterd.</w:t>
+      </w:r>
+    </w:p>
+    <w:p/>
+    <w:p>
+      <w:pPr>
+        <w:pStyle w:val="regel"/>
+      </w:pPr>
+      <w:bookmarkStart w:id="16" w:name="_Toc195037354"/>
+      <w:bookmarkStart w:id="17" w:name="_Toc195037707"/>
+      <w:r>
+        <w:t>Regel 5</w:t>
+      </w:r>
+      <w:r>
+        <w:t xml:space="preserve">: Elke functie moet minimaal twee </w:t>
+      </w:r>
+      <w:proofErr w:type="spellStart"/>
+      <w:r>
+        <w:t>assert</w:t>
+      </w:r>
+      <w:proofErr w:type="spellEnd"/>
+      <w:r>
+        <w:t>-calls beschikken</w:t>
+      </w:r>
+      <w:bookmarkEnd w:id="16"/>
+      <w:bookmarkEnd w:id="17"/>
+    </w:p>
+    <w:p>
+      <w:r>
+        <w:t xml:space="preserve">Deze regel benadrukt dat het programma moet </w:t>
+      </w:r>
+      <w:r>
+        <w:t>checken op</w:t>
+      </w:r>
+      <w:r>
+        <w:t xml:space="preserve"> condities </w:t>
+      </w:r>
+      <w:r>
+        <w:t xml:space="preserve">(aan de hand van de C macro </w:t>
+      </w:r>
+      <w:proofErr w:type="spellStart"/>
+      <w:r>
+        <w:t>assert</w:t>
+      </w:r>
+      <w:proofErr w:type="spellEnd"/>
+      <w:r>
+        <w:t xml:space="preserve">) </w:t>
+      </w:r>
+      <w:r>
+        <w:t xml:space="preserve">die niet mogelijk zijn in een “real life scenario”, zodat het programma hierop correct kan reageren door bijvoorbeeld </w:t>
+      </w:r>
+      <w:r>
+        <w:t>een error-code te retourneren.</w:t>
+      </w:r>
+    </w:p>
+    <w:p>
+      <w:r>
+        <w:t xml:space="preserve">Mijn code gebruikt alleen geen </w:t>
+      </w:r>
+      <w:proofErr w:type="spellStart"/>
+      <w:r>
+        <w:t>asserts</w:t>
+      </w:r>
+      <w:proofErr w:type="spellEnd"/>
+      <w:r>
+        <w:t>. Hierdoor voldoe ik niet aan deze regel. Wel zijn er functies in mijn code die, zoals de regel voorschrijft, checkt of de code werkt zoals verwacht aan de hand van booleaanse expressies. Voorbeelden zijn:</w:t>
       </w:r>
     </w:p>
     <w:p>
@@ -1283,7 +1337,15 @@
       <w:proofErr w:type="spellStart"/>
       <w:proofErr w:type="gramStart"/>
       <w:r>
-        <w:t>getBody</w:t>
+        <w:t>resize</w:t>
+      </w:r>
+      <w:proofErr w:type="gramEnd"/>
+      <w:r>
+        <w:t>_</w:t>
+      </w:r>
+      <w:proofErr w:type="gramStart"/>
+      <w:r>
+        <w:t>buffer</w:t>
       </w:r>
       <w:proofErr w:type="spellEnd"/>
       <w:r>
@@ -1291,26 +1353,34 @@
       </w:r>
       <w:proofErr w:type="gramEnd"/>
       <w:r>
-        <w:t xml:space="preserve">) – </w:t>
-      </w:r>
-      <w:proofErr w:type="spellStart"/>
-      <w:r>
-        <w:t>parsed</w:t>
-      </w:r>
-      <w:proofErr w:type="spellEnd"/>
-      <w:r>
-        <w:t xml:space="preserve"> de body van de</w:t>
-      </w:r>
-      <w:r>
-        <w:t xml:space="preserve"> HTTP-</w:t>
-      </w:r>
-      <w:proofErr w:type="spellStart"/>
-      <w:r>
-        <w:t>request</w:t>
-      </w:r>
-      <w:proofErr w:type="spellEnd"/>
-      <w:r>
-        <w:t xml:space="preserve"> als deze bestaat</w:t>
+        <w:t xml:space="preserve">) – return </w:t>
+      </w:r>
+      <w:proofErr w:type="spellStart"/>
+      <w:r>
+        <w:t>false</w:t>
+      </w:r>
+      <w:proofErr w:type="spellEnd"/>
+      <w:r>
+        <w:t xml:space="preserve"> wanneer de </w:t>
+      </w:r>
+      <w:proofErr w:type="spellStart"/>
+      <w:r>
+        <w:t>size</w:t>
+      </w:r>
+      <w:proofErr w:type="spellEnd"/>
+      <w:r>
+        <w:t xml:space="preserve"> gelijk is aa</w:t>
+      </w:r>
+      <w:r>
+        <w:t xml:space="preserve">n 0 of wanneer de </w:t>
+      </w:r>
+      <w:proofErr w:type="spellStart"/>
+      <w:r>
+        <w:t>malloc</w:t>
+      </w:r>
+      <w:proofErr w:type="spellEnd"/>
+      <w:r>
+        <w:t xml:space="preserve"> faalt</w:t>
       </w:r>
     </w:p>
     <w:p>
@@ -1324,7 +1394,190 @@
       <w:proofErr w:type="spellStart"/>
       <w:proofErr w:type="gramStart"/>
       <w:r>
-        <w:t>checkAllowedEndpoints</w:t>
+        <w:t>finalize</w:t>
+      </w:r>
+      <w:proofErr w:type="gramEnd"/>
+      <w:r>
+        <w:t>_aggregate</w:t>
+      </w:r>
+      <w:proofErr w:type="spellEnd"/>
+      <w:r>
+        <w:t xml:space="preserve"> – return -1 voor alle opgevraagd</w:t>
+      </w:r>
+      <w:r>
+        <w:t xml:space="preserve">e data wanneer er nog geen meting is geweest. </w:t>
+      </w:r>
+      <w:proofErr w:type="spellStart"/>
+      <w:r>
+        <w:t>Returnt</w:t>
+      </w:r>
+      <w:proofErr w:type="spellEnd"/>
+      <w:r>
+        <w:t xml:space="preserve"> 0 voor sample </w:t>
+      </w:r>
+      <w:proofErr w:type="spellStart"/>
+      <w:r>
+        <w:t>variance</w:t>
+      </w:r>
+      <w:proofErr w:type="spellEnd"/>
+      <w:r>
+        <w:t xml:space="preserve"> en </w:t>
+      </w:r>
+      <w:proofErr w:type="gramStart"/>
+      <w:r>
+        <w:t>standaard deviatie</w:t>
+      </w:r>
+      <w:proofErr w:type="gramEnd"/>
+      <w:r>
+        <w:t xml:space="preserve"> wanneer er 1 meting is geweest.</w:t>
+      </w:r>
+    </w:p>
+    <w:p>
+      <w:r>
+        <w:lastRenderedPageBreak/>
+        <w:t xml:space="preserve">Persoonlijk denk ik niet dat de codekwaliteit aanzienlijk wordt verbeterd als elke functie in mijn code gebruikt gaat maken van minimaal twee </w:t>
+      </w:r>
+      <w:proofErr w:type="spellStart"/>
+      <w:r>
+        <w:t>asserts</w:t>
+      </w:r>
+      <w:proofErr w:type="spellEnd"/>
+      <w:r>
+        <w:t>. Complexere logica wordt al afgehandeld met correcte return statements, zodat het programma hierop kan reageren en wanneer het systeem faalt, door bijvoorbeeld een te grote circulaire buffer, geeft het systeem dit visueel aan met behulp van de ledjes.</w:t>
+      </w:r>
+    </w:p>
+    <w:p/>
+    <w:p>
+      <w:pPr>
+        <w:pStyle w:val="regel"/>
+      </w:pPr>
+      <w:bookmarkStart w:id="18" w:name="_Toc195037355"/>
+      <w:bookmarkStart w:id="19" w:name="_Toc195037708"/>
+      <w:r>
+        <w:t>Regel 6</w:t>
+      </w:r>
+      <w:r>
+        <w:t xml:space="preserve">: </w:t>
+      </w:r>
+      <w:r>
+        <w:t>Declareer alle data-objecten met een zo’n klein mogelijke scope</w:t>
+      </w:r>
+      <w:bookmarkEnd w:id="18"/>
+      <w:bookmarkEnd w:id="19"/>
+    </w:p>
+    <w:p>
+      <w:r>
+        <w:t>Deze regel benadrukt het principe van data-</w:t>
+      </w:r>
+      <w:proofErr w:type="spellStart"/>
+      <w:r>
+        <w:t>hiding</w:t>
+      </w:r>
+      <w:proofErr w:type="spellEnd"/>
+      <w:r>
+        <w:t xml:space="preserve">. Als een variabele maar in één functie nodig is, is het slim om hem ook pas </w:t>
+      </w:r>
+      <w:r>
+        <w:t>hieraan</w:t>
+      </w:r>
+      <w:r>
+        <w:t xml:space="preserve"> te maken. Hierdoor is het onmogelijk dat andere functies of </w:t>
+      </w:r>
+      <w:proofErr w:type="spellStart"/>
+      <w:r>
+        <w:t>klasses</w:t>
+      </w:r>
+      <w:proofErr w:type="spellEnd"/>
+      <w:r>
+        <w:t xml:space="preserve"> het object op een ongewenste manier kunnen manipuleren en is de kans op onverwachts gedrag klein.</w:t>
+      </w:r>
+    </w:p>
+    <w:p>
+      <w:r>
+        <w:t xml:space="preserve">In mijn code gaat dit redelijk goed. </w:t>
+      </w:r>
+      <w:r>
+        <w:t xml:space="preserve">In </w:t>
+      </w:r>
+      <w:proofErr w:type="spellStart"/>
+      <w:r>
+        <w:t>arduino_server.ino</w:t>
+      </w:r>
+      <w:proofErr w:type="spellEnd"/>
+      <w:r>
+        <w:t xml:space="preserve"> worden </w:t>
+      </w:r>
+      <w:r>
+        <w:t>globale variabelen gebruikt die nodig zijn voor timers. Verder worden de benodigde objecten voor de ethernet-connectie en de circulaire buffers globaal gedeclareerd, maar dit is nodig omdat de data en connectie altijd aanwezig moet zijn om het programma correct te laten draaien, dus in principe is dit de kleinst mogelijke scope.</w:t>
+      </w:r>
+    </w:p>
+    <w:p>
+      <w:r>
+        <w:t xml:space="preserve">Verder bevat </w:t>
+      </w:r>
+      <w:proofErr w:type="spellStart"/>
+      <w:r>
+        <w:t>cserver.h</w:t>
+      </w:r>
+      <w:proofErr w:type="spellEnd"/>
+      <w:r>
+        <w:t xml:space="preserve"> nog een aantal globale variabelen die data bijhouden en de status van het systeem bijhouden. Deze variabelen worden ook op verschillende plekken in het systeem gebruikt en heeft dus nut om globaal te zijn</w:t>
+      </w:r>
+      <w:r>
+        <w:t>.</w:t>
+      </w:r>
+    </w:p>
+    <w:p>
+      <w:r>
+        <w:t xml:space="preserve">Wel was het beter geweest om via </w:t>
+      </w:r>
+      <w:proofErr w:type="spellStart"/>
+      <w:r>
+        <w:t>references</w:t>
+      </w:r>
+      <w:proofErr w:type="spellEnd"/>
+      <w:r>
+        <w:t xml:space="preserve"> de </w:t>
+      </w:r>
+      <w:proofErr w:type="spellStart"/>
+      <w:r>
+        <w:t>request_body</w:t>
+      </w:r>
+      <w:proofErr w:type="spellEnd"/>
+      <w:r>
+        <w:t xml:space="preserve">, </w:t>
+      </w:r>
+      <w:proofErr w:type="spellStart"/>
+      <w:r>
+        <w:t>request_endpoint</w:t>
+      </w:r>
+      <w:proofErr w:type="spellEnd"/>
+      <w:r>
+        <w:t xml:space="preserve"> en </w:t>
+      </w:r>
+      <w:proofErr w:type="spellStart"/>
+      <w:r>
+        <w:t>request_method</w:t>
+      </w:r>
+      <w:proofErr w:type="spellEnd"/>
+      <w:r>
+        <w:t xml:space="preserve"> van een </w:t>
+      </w:r>
+      <w:proofErr w:type="spellStart"/>
+      <w:r>
+        <w:t>request</w:t>
+      </w:r>
+      <w:proofErr w:type="spellEnd"/>
+      <w:r>
+        <w:t xml:space="preserve"> bij te houden zodat ze enkel bestaan in de scope van de </w:t>
+      </w:r>
+      <w:proofErr w:type="spellStart"/>
+      <w:r>
+        <w:t>handle_</w:t>
+      </w:r>
+      <w:proofErr w:type="gramStart"/>
+      <w:r>
+        <w:t>request</w:t>
       </w:r>
       <w:proofErr w:type="spellEnd"/>
       <w:r>
@@ -1332,18 +1585,59 @@
       </w:r>
       <w:proofErr w:type="gramEnd"/>
       <w:r>
-        <w:t xml:space="preserve">) – checkt of de </w:t>
-      </w:r>
-      <w:proofErr w:type="spellStart"/>
-      <w:r>
-        <w:t>endpoint</w:t>
-      </w:r>
-      <w:proofErr w:type="spellEnd"/>
-      <w:r>
-        <w:t xml:space="preserve"> bestaat, zo niet retourneert ee</w:t>
-      </w:r>
-      <w:r>
-        <w:t>n 404</w:t>
+        <w:t>) functie. Nu staan ze globaal en worden ze bij elke keer eerst geleegd en daarna gevuld met de relevante data, wat onnodig is.</w:t>
+      </w:r>
+    </w:p>
+    <w:p/>
+    <w:p>
+      <w:pPr>
+        <w:pStyle w:val="regel"/>
+      </w:pPr>
+      <w:bookmarkStart w:id="20" w:name="_Toc195037356"/>
+      <w:bookmarkStart w:id="21" w:name="_Toc195037709"/>
+      <w:r>
+        <w:t>Regel 7</w:t>
+      </w:r>
+      <w:r>
+        <w:t xml:space="preserve">: </w:t>
+      </w:r>
+      <w:r>
+        <w:t xml:space="preserve">Elke aanroepende functie moet de </w:t>
+      </w:r>
+      <w:r>
+        <w:t>returnwaarde</w:t>
+      </w:r>
+      <w:r>
+        <w:t xml:space="preserve"> van niet-</w:t>
+      </w:r>
+      <w:proofErr w:type="spellStart"/>
+      <w:r>
+        <w:t>void</w:t>
+      </w:r>
+      <w:proofErr w:type="spellEnd"/>
+      <w:r>
+        <w:t xml:space="preserve"> functies controleren, en elke aangeroepen functie moet de geldigheid van alle door de </w:t>
+      </w:r>
+      <w:proofErr w:type="spellStart"/>
+      <w:r>
+        <w:t>aanroeper</w:t>
+      </w:r>
+      <w:proofErr w:type="spellEnd"/>
+      <w:r>
+        <w:t xml:space="preserve"> aangeleverde parameters controleren</w:t>
+      </w:r>
+      <w:bookmarkEnd w:id="20"/>
+      <w:bookmarkEnd w:id="21"/>
+    </w:p>
+    <w:p>
+      <w:r>
+        <w:t>Deze regel benadrukt het principe van het valideren van input en output van de geschreven functies. In mijn code hebben d</w:t>
+      </w:r>
+      <w:r>
+        <w:t xml:space="preserve">e meeste functies hebben al enige validatie, maar er zijn verbeteringen nodig om volledig te voldoen aan </w:t>
+      </w:r>
+      <w:r>
+        <w:t>deze regel:</w:t>
       </w:r>
     </w:p>
     <w:p>
@@ -1354,10 +1648,37 @@
           <w:numId w:val="17"/>
         </w:numPr>
       </w:pPr>
-      <w:proofErr w:type="spellStart"/>
       <w:proofErr w:type="gramStart"/>
       <w:r>
-        <w:t>handleCallback</w:t>
+        <w:t>in</w:t>
+      </w:r>
+      <w:proofErr w:type="gramEnd"/>
+      <w:r>
+        <w:t xml:space="preserve"> </w:t>
+      </w:r>
+      <w:proofErr w:type="spellStart"/>
+      <w:r>
+        <w:t>init_cserver</w:t>
+      </w:r>
+      <w:proofErr w:type="spellEnd"/>
+      <w:r>
+        <w:t xml:space="preserve"> wordt de </w:t>
+      </w:r>
+      <w:proofErr w:type="spellStart"/>
+      <w:r>
+        <w:t>boolean</w:t>
+      </w:r>
+      <w:proofErr w:type="spellEnd"/>
+      <w:r>
+        <w:t xml:space="preserve"> returnwaarde van de </w:t>
+      </w:r>
+      <w:proofErr w:type="spellStart"/>
+      <w:r>
+        <w:t>init_</w:t>
+      </w:r>
+      <w:proofErr w:type="gramStart"/>
+      <w:r>
+        <w:t>buffer</w:t>
       </w:r>
       <w:proofErr w:type="spellEnd"/>
       <w:r>
@@ -1365,119 +1686,7 @@
       </w:r>
       <w:proofErr w:type="gramEnd"/>
       <w:r>
-        <w:t>) – checkt of de gebruik</w:t>
-      </w:r>
-      <w:r>
-        <w:t xml:space="preserve">te methode op de </w:t>
-      </w:r>
-      <w:proofErr w:type="spellStart"/>
-      <w:r>
-        <w:t>endpoint</w:t>
-      </w:r>
-      <w:proofErr w:type="spellEnd"/>
-      <w:r>
-        <w:t xml:space="preserve"> toegestaan is. Zo niet retourneert een 404</w:t>
-      </w:r>
-      <w:r>
-        <w:t>.</w:t>
-      </w:r>
-      <w:r>
-        <w:t xml:space="preserve"> </w:t>
-      </w:r>
-      <w:r>
-        <w:t>Z</w:t>
-      </w:r>
-      <w:r>
-        <w:t xml:space="preserve">o wel roept het de </w:t>
-      </w:r>
-      <w:proofErr w:type="spellStart"/>
-      <w:r>
-        <w:t>handler</w:t>
-      </w:r>
-      <w:proofErr w:type="spellEnd"/>
-      <w:r>
-        <w:t xml:space="preserve"> functie aan.</w:t>
-      </w:r>
-    </w:p>
-    <w:p>
-      <w:r>
-        <w:t>De huidige implementatie voldoet dus wel, maar de bovengenoemde implementatie had de codekwaliteit en leesbaarheid aanzienlijk verbeterd.</w:t>
-      </w:r>
-    </w:p>
-    <w:p/>
-    <w:p>
-      <w:pPr>
-        <w:pStyle w:val="regel"/>
-      </w:pPr>
-      <w:bookmarkStart w:id="16" w:name="_Toc195037354"/>
-      <w:bookmarkStart w:id="17" w:name="_Toc195037707"/>
-      <w:r>
-        <w:t xml:space="preserve">Regel </w:t>
-      </w:r>
-      <w:r>
-        <w:t>5</w:t>
-      </w:r>
-      <w:r>
-        <w:t xml:space="preserve">: Elke functie moet minimaal twee </w:t>
-      </w:r>
-      <w:proofErr w:type="spellStart"/>
-      <w:r>
-        <w:t>assert</w:t>
-      </w:r>
-      <w:proofErr w:type="spellEnd"/>
-      <w:r>
-        <w:t>-calls beschikken</w:t>
-      </w:r>
-      <w:bookmarkEnd w:id="16"/>
-      <w:bookmarkEnd w:id="17"/>
-    </w:p>
-    <w:p>
-      <w:r>
-        <w:t xml:space="preserve">Deze regel benadrukt dat het programma moet </w:t>
-      </w:r>
-      <w:proofErr w:type="gramStart"/>
-      <w:r>
-        <w:t>checken</w:t>
-      </w:r>
-      <w:r>
-        <w:t xml:space="preserve"> </w:t>
-      </w:r>
-      <w:r>
-        <w:t xml:space="preserve"> op</w:t>
-      </w:r>
-      <w:proofErr w:type="gramEnd"/>
-      <w:r>
-        <w:t xml:space="preserve"> condities </w:t>
-      </w:r>
-      <w:r>
-        <w:t xml:space="preserve">(aan de hand van de C macro </w:t>
-      </w:r>
-      <w:proofErr w:type="spellStart"/>
-      <w:r>
-        <w:t>assert</w:t>
-      </w:r>
-      <w:proofErr w:type="spellEnd"/>
-      <w:r>
-        <w:t xml:space="preserve">) </w:t>
-      </w:r>
-      <w:r>
-        <w:t xml:space="preserve">die niet mogelijk zijn in een “real life scenario”, zodat het programma hierop correct kan reageren door bijvoorbeeld </w:t>
-      </w:r>
-      <w:r>
-        <w:t>een error-code te retourneren.</w:t>
-      </w:r>
-    </w:p>
-    <w:p>
-      <w:r>
-        <w:t xml:space="preserve">Mijn code gebruikt alleen geen </w:t>
-      </w:r>
-      <w:proofErr w:type="spellStart"/>
-      <w:r>
-        <w:t>asserts</w:t>
-      </w:r>
-      <w:proofErr w:type="spellEnd"/>
-      <w:r>
-        <w:t>. Hierdoor voldoe ik niet aan deze regel. Wel zijn er functies in mijn code die, zoals de regel voorschrijft, checkt of de code werkt zoals verwacht aan de hand van booleaanse expressies. Voorbeelden zijn:</w:t>
+        <w:t>) calls niet gecheckt</w:t>
       </w:r>
     </w:p>
     <w:p>
@@ -1488,53 +1697,21 @@
           <w:numId w:val="17"/>
         </w:numPr>
       </w:pPr>
-      <w:proofErr w:type="spellStart"/>
       <w:proofErr w:type="gramStart"/>
       <w:r>
-        <w:t>resize</w:t>
+        <w:t>in</w:t>
       </w:r>
       <w:proofErr w:type="gramEnd"/>
       <w:r>
-        <w:t>_</w:t>
-      </w:r>
-      <w:proofErr w:type="gramStart"/>
-      <w:r>
-        <w:t>buffer</w:t>
-      </w:r>
-      <w:proofErr w:type="spellEnd"/>
-      <w:r>
-        <w:t>(</w:t>
-      </w:r>
-      <w:proofErr w:type="gramEnd"/>
-      <w:r>
-        <w:t xml:space="preserve">) – return </w:t>
-      </w:r>
-      <w:proofErr w:type="spellStart"/>
-      <w:r>
-        <w:t>false</w:t>
-      </w:r>
-      <w:proofErr w:type="spellEnd"/>
-      <w:r>
-        <w:t xml:space="preserve"> wanneer de </w:t>
-      </w:r>
-      <w:proofErr w:type="spellStart"/>
-      <w:r>
-        <w:t>size</w:t>
-      </w:r>
-      <w:proofErr w:type="spellEnd"/>
-      <w:r>
-        <w:t xml:space="preserve"> gelijk is aa</w:t>
-      </w:r>
-      <w:r>
-        <w:t xml:space="preserve">n 0 of wanneer de </w:t>
-      </w:r>
-      <w:proofErr w:type="spellStart"/>
-      <w:r>
-        <w:t>malloc</w:t>
-      </w:r>
-      <w:proofErr w:type="spellEnd"/>
-      <w:r>
-        <w:t xml:space="preserve"> faalt</w:t>
+        <w:t xml:space="preserve"> </w:t>
+      </w:r>
+      <w:proofErr w:type="spellStart"/>
+      <w:r>
+        <w:t>resize_buffer</w:t>
+      </w:r>
+      <w:proofErr w:type="spellEnd"/>
+      <w:r>
+        <w:t xml:space="preserve"> wordt de parameter buffer niet gecheckt of het gelijk is aan NULL</w:t>
       </w:r>
     </w:p>
     <w:p>
@@ -1545,200 +1722,32 @@
           <w:numId w:val="17"/>
         </w:numPr>
       </w:pPr>
-      <w:proofErr w:type="spellStart"/>
       <w:proofErr w:type="gramStart"/>
       <w:r>
-        <w:lastRenderedPageBreak/>
-        <w:t>finalize</w:t>
+        <w:t>in</w:t>
       </w:r>
       <w:proofErr w:type="gramEnd"/>
       <w:r>
-        <w:t>_aggregate</w:t>
-      </w:r>
-      <w:proofErr w:type="spellEnd"/>
-      <w:r>
-        <w:t xml:space="preserve"> – return -1 voor alle opgevraagd</w:t>
-      </w:r>
-      <w:r>
-        <w:t xml:space="preserve">e data wanneer er nog geen meting is geweest. </w:t>
-      </w:r>
-      <w:proofErr w:type="spellStart"/>
-      <w:r>
-        <w:t>Returnt</w:t>
-      </w:r>
-      <w:proofErr w:type="spellEnd"/>
-      <w:r>
-        <w:t xml:space="preserve"> 0 voor sample </w:t>
-      </w:r>
-      <w:proofErr w:type="spellStart"/>
-      <w:r>
-        <w:t>variance</w:t>
-      </w:r>
-      <w:proofErr w:type="spellEnd"/>
-      <w:r>
-        <w:t xml:space="preserve"> en </w:t>
-      </w:r>
-      <w:proofErr w:type="gramStart"/>
-      <w:r>
-        <w:t>standaard deviatie</w:t>
-      </w:r>
-      <w:proofErr w:type="gramEnd"/>
-      <w:r>
-        <w:t xml:space="preserve"> wanneer er 1 meting is geweest.</w:t>
-      </w:r>
-    </w:p>
-    <w:p>
-      <w:r>
-        <w:t xml:space="preserve">Persoonlijk denk ik niet dat de codekwaliteit aanzienlijk wordt verbeterd als elke functie in mijn code gebruikt gaat maken van minimaal twee </w:t>
-      </w:r>
-      <w:proofErr w:type="spellStart"/>
-      <w:r>
-        <w:t>asserts</w:t>
-      </w:r>
-      <w:proofErr w:type="spellEnd"/>
-      <w:r>
-        <w:t>. Complexere logica wordt al afgehandeld met correcte return statements, zodat het programma hierop kan reageren en wanneer het systeem faalt, door bijvoorbeeld een te grote circulaire buffer, geeft het systeem dit visueel aan met behulp van de ledjes.</w:t>
-      </w:r>
-    </w:p>
-    <w:p/>
-    <w:p>
-      <w:pPr>
-        <w:pStyle w:val="regel"/>
-      </w:pPr>
-      <w:bookmarkStart w:id="18" w:name="_Toc195037355"/>
-      <w:bookmarkStart w:id="19" w:name="_Toc195037708"/>
-      <w:r>
-        <w:t xml:space="preserve">Regel </w:t>
-      </w:r>
-      <w:r>
-        <w:t>6</w:t>
-      </w:r>
-      <w:r>
-        <w:t xml:space="preserve">: </w:t>
-      </w:r>
-      <w:r>
-        <w:t>Declareer alle data-objecten met een zo’n klein mogelijke scope</w:t>
-      </w:r>
-      <w:bookmarkEnd w:id="18"/>
-      <w:bookmarkEnd w:id="19"/>
-    </w:p>
-    <w:p>
-      <w:r>
-        <w:t>Deze regel benadrukt het principe van data-</w:t>
-      </w:r>
-      <w:proofErr w:type="spellStart"/>
-      <w:r>
-        <w:t>hiding</w:t>
-      </w:r>
-      <w:proofErr w:type="spellEnd"/>
-      <w:r>
-        <w:t xml:space="preserve">. Als een variabele maar in één functie nodig is, is het slim om hem ook pas </w:t>
-      </w:r>
-      <w:proofErr w:type="gramStart"/>
-      <w:r>
-        <w:t>hier aan</w:t>
-      </w:r>
-      <w:proofErr w:type="gramEnd"/>
-      <w:r>
-        <w:t xml:space="preserve"> te maken. Hierdoor is het onmogelijk dat andere functies of </w:t>
-      </w:r>
-      <w:proofErr w:type="spellStart"/>
-      <w:r>
-        <w:t>klasses</w:t>
-      </w:r>
-      <w:proofErr w:type="spellEnd"/>
-      <w:r>
-        <w:t xml:space="preserve"> het object op een ongewenste manier kunnen manipuleren en is de kans op onverwachts gedrag klein.</w:t>
-      </w:r>
-    </w:p>
-    <w:p>
-      <w:r>
-        <w:t xml:space="preserve">In mijn code gaat dit redelijk goed. </w:t>
-      </w:r>
-      <w:r>
-        <w:t xml:space="preserve">In </w:t>
-      </w:r>
-      <w:proofErr w:type="spellStart"/>
-      <w:r>
-        <w:t>arduino_server.ino</w:t>
-      </w:r>
-      <w:proofErr w:type="spellEnd"/>
-      <w:r>
-        <w:t xml:space="preserve"> worden </w:t>
-      </w:r>
-      <w:r>
-        <w:t>globale variabelen gebruikt die nodig zijn voor timers. Verder worden de benodigde objecten voor de ethernet-connectie en de circulaire buffers globaal gedeclareerd, maar dit is nodig omdat de data en connectie altijd aanwezig moet zijn om het programma correct te laten draaien, dus in principe is dit de kleinst mogelijke scope.</w:t>
-      </w:r>
-    </w:p>
-    <w:p>
-      <w:r>
-        <w:t xml:space="preserve">Verder bevat </w:t>
-      </w:r>
-      <w:proofErr w:type="spellStart"/>
-      <w:r>
-        <w:t>cserver.h</w:t>
-      </w:r>
-      <w:proofErr w:type="spellEnd"/>
-      <w:r>
-        <w:t xml:space="preserve"> nog een aantal globale variabelen die data bijhouden en de status van het systeem bijhouden. Deze variabelen worden ook op verschillende plekken in het systeem gebruikt en heeft dus nut om globaal te zijn</w:t>
-      </w:r>
-      <w:r>
-        <w:t>.</w:t>
-      </w:r>
-    </w:p>
-    <w:p/>
-    <w:p>
-      <w:pPr>
-        <w:pStyle w:val="regel"/>
-      </w:pPr>
-      <w:bookmarkStart w:id="20" w:name="_Toc195037356"/>
-      <w:bookmarkStart w:id="21" w:name="_Toc195037709"/>
-      <w:r>
-        <w:t xml:space="preserve">Regel </w:t>
-      </w:r>
-      <w:r>
-        <w:t>7</w:t>
-      </w:r>
-      <w:r>
-        <w:t xml:space="preserve">: </w:t>
-      </w:r>
-      <w:r>
-        <w:t xml:space="preserve">Elke aanroepende functie moet de </w:t>
-      </w:r>
-      <w:r>
-        <w:t>returnwaarde</w:t>
-      </w:r>
-      <w:r>
-        <w:t xml:space="preserve"> van niet-</w:t>
-      </w:r>
-      <w:proofErr w:type="spellStart"/>
-      <w:r>
-        <w:t>void</w:t>
-      </w:r>
-      <w:proofErr w:type="spellEnd"/>
-      <w:r>
-        <w:t xml:space="preserve"> functies controleren, en elke aangeroepen functie moet de geldigheid van alle door de </w:t>
-      </w:r>
-      <w:proofErr w:type="spellStart"/>
-      <w:r>
-        <w:t>aanroeper</w:t>
-      </w:r>
-      <w:proofErr w:type="spellEnd"/>
-      <w:r>
-        <w:t xml:space="preserve"> aangeleverde parameters controleren</w:t>
-      </w:r>
-      <w:bookmarkEnd w:id="20"/>
-      <w:bookmarkEnd w:id="21"/>
-    </w:p>
-    <w:p>
-      <w:r>
-        <w:t>Deze regel benadrukt het principe van het valideren van input en output van de geschreven functies. In mijn code hebben d</w:t>
-      </w:r>
-      <w:r>
-        <w:t xml:space="preserve">e meeste functies hebben al enige validatie, maar er zijn verbeteringen nodig om volledig te voldoen aan </w:t>
-      </w:r>
-      <w:r>
-        <w:t>deze regel:</w:t>
+        <w:t xml:space="preserve"> </w:t>
+      </w:r>
+      <w:proofErr w:type="spellStart"/>
+      <w:r>
+        <w:t>welford_online.c</w:t>
+      </w:r>
+      <w:proofErr w:type="spellEnd"/>
+      <w:r>
+        <w:t xml:space="preserve"> wordt </w:t>
+      </w:r>
+      <w:r>
+        <w:t xml:space="preserve">voor beide functies niet gecheckt of de meegegeven </w:t>
+      </w:r>
+      <w:proofErr w:type="spellStart"/>
+      <w:r>
+        <w:t>aggregate</w:t>
+      </w:r>
+      <w:proofErr w:type="spellEnd"/>
+      <w:r>
+        <w:t xml:space="preserve"> gelijk is aan NULL</w:t>
       </w:r>
     </w:p>
     <w:p>
@@ -1759,133 +1768,17 @@
       </w:r>
       <w:proofErr w:type="spellStart"/>
       <w:r>
-        <w:t>init_cserver</w:t>
-      </w:r>
-      <w:proofErr w:type="spellEnd"/>
-      <w:r>
-        <w:t xml:space="preserve"> wordt de </w:t>
-      </w:r>
-      <w:proofErr w:type="spellStart"/>
-      <w:r>
-        <w:t>boolean</w:t>
-      </w:r>
-      <w:proofErr w:type="spellEnd"/>
-      <w:r>
-        <w:t xml:space="preserve"> returnwaarde van de </w:t>
-      </w:r>
-      <w:proofErr w:type="spellStart"/>
-      <w:r>
-        <w:t>init_</w:t>
-      </w:r>
-      <w:proofErr w:type="gramStart"/>
-      <w:r>
-        <w:t>buffer</w:t>
-      </w:r>
-      <w:proofErr w:type="spellEnd"/>
-      <w:r>
-        <w:t>(</w:t>
-      </w:r>
-      <w:proofErr w:type="gramEnd"/>
-      <w:r>
-        <w:t>) calls niet gecheckt</w:t>
-      </w:r>
-    </w:p>
-    <w:p>
-      <w:pPr>
-        <w:pStyle w:val="ListParagraph"/>
-        <w:numPr>
-          <w:ilvl w:val="0"/>
-          <w:numId w:val="17"/>
-        </w:numPr>
-      </w:pPr>
-      <w:proofErr w:type="gramStart"/>
-      <w:r>
-        <w:t>in</w:t>
-      </w:r>
-      <w:proofErr w:type="gramEnd"/>
+        <w:t>buffermock.c</w:t>
+      </w:r>
+      <w:proofErr w:type="spellEnd"/>
       <w:r>
         <w:t xml:space="preserve"> </w:t>
       </w:r>
-      <w:proofErr w:type="spellStart"/>
-      <w:r>
-        <w:t>resize_buffer</w:t>
-      </w:r>
-      <w:proofErr w:type="spellEnd"/>
-      <w:r>
-        <w:t xml:space="preserve"> wordt de parameter buffer niet gecheckt of het gelijk is aan NULL</w:t>
-      </w:r>
-    </w:p>
-    <w:p>
-      <w:pPr>
-        <w:pStyle w:val="ListParagraph"/>
-        <w:numPr>
-          <w:ilvl w:val="0"/>
-          <w:numId w:val="17"/>
-        </w:numPr>
-      </w:pPr>
-      <w:proofErr w:type="gramStart"/>
-      <w:r>
-        <w:t>in</w:t>
-      </w:r>
-      <w:proofErr w:type="gramEnd"/>
-      <w:r>
-        <w:t xml:space="preserve"> </w:t>
-      </w:r>
-      <w:proofErr w:type="spellStart"/>
-      <w:r>
-        <w:t>welford_online.c</w:t>
-      </w:r>
-      <w:proofErr w:type="spellEnd"/>
-      <w:r>
-        <w:t xml:space="preserve"> wordt </w:t>
-      </w:r>
-      <w:r>
-        <w:t xml:space="preserve">voor beide functies niet gecheckt of de meegegeven </w:t>
-      </w:r>
-      <w:proofErr w:type="spellStart"/>
-      <w:r>
-        <w:t>aggregate</w:t>
-      </w:r>
-      <w:proofErr w:type="spellEnd"/>
-      <w:r>
-        <w:t xml:space="preserve"> gelijk is aan NULL</w:t>
-      </w:r>
-    </w:p>
-    <w:p>
-      <w:pPr>
-        <w:pStyle w:val="ListParagraph"/>
-        <w:numPr>
-          <w:ilvl w:val="0"/>
-          <w:numId w:val="17"/>
-        </w:numPr>
-      </w:pPr>
-      <w:proofErr w:type="gramStart"/>
-      <w:r>
-        <w:t>in</w:t>
-      </w:r>
-      <w:proofErr w:type="gramEnd"/>
-      <w:r>
-        <w:t xml:space="preserve"> </w:t>
-      </w:r>
-      <w:proofErr w:type="spellStart"/>
-      <w:r>
-        <w:t>buffermock.c</w:t>
-      </w:r>
-      <w:proofErr w:type="spellEnd"/>
-      <w:r>
-        <w:t xml:space="preserve"> </w:t>
-      </w:r>
       <w:r>
         <w:t xml:space="preserve">wordt </w:t>
       </w:r>
       <w:r>
-        <w:t xml:space="preserve">voor </w:t>
-      </w:r>
-      <w:r>
-        <w:t>alle</w:t>
-      </w:r>
-      <w:r>
-        <w:t xml:space="preserve"> functies niet gecheckt of de meegegeven </w:t>
+        <w:t xml:space="preserve">voor alle functies niet gecheckt of de meegegeven </w:t>
       </w:r>
       <w:proofErr w:type="spellStart"/>
       <w:r>
@@ -1923,10 +1816,7 @@
       <w:bookmarkStart w:id="23" w:name="_Toc195037710"/>
       <w:r>
         <w:lastRenderedPageBreak/>
-        <w:t xml:space="preserve">Regel </w:t>
-      </w:r>
-      <w:r>
-        <w:t>8</w:t>
+        <w:t>Regel 8</w:t>
       </w:r>
       <w:r>
         <w:t xml:space="preserve">: Het gebruik van de preprocessor moet gelimiteerd worden aan het </w:t>
@@ -2013,10 +1903,7 @@
       <w:bookmarkStart w:id="24" w:name="_Toc195037358"/>
       <w:bookmarkStart w:id="25" w:name="_Toc195037711"/>
       <w:r>
-        <w:t xml:space="preserve">Regel </w:t>
-      </w:r>
-      <w:r>
-        <w:t>9</w:t>
+        <w:t>Regel 9</w:t>
       </w:r>
       <w:r>
         <w:t>: Het gebruik van pointers moet gelimiteerd zijn. Functie pointers zijn niet toegestaan</w:t>
@@ -2074,7 +1961,13 @@
     </w:p>
     <w:p>
       <w:r>
-        <w:t xml:space="preserve">Ook gebruik ik functie pointers in cserver.c:268 om een </w:t>
+        <w:t>Ook gebruik ik functie pointers in cserver.c:2</w:t>
+      </w:r>
+      <w:r>
+        <w:t>70</w:t>
+      </w:r>
+      <w:r>
+        <w:t xml:space="preserve"> om een </w:t>
       </w:r>
       <w:proofErr w:type="spellStart"/>
       <w:r>
@@ -2104,13 +1997,7 @@
         <w:rPr>
           <w:lang w:val="en-GB"/>
         </w:rPr>
-        <w:t>“</w:t>
-      </w:r>
-      <w:r>
-        <w:rPr>
-          <w:lang w:val="en-GB"/>
-        </w:rPr>
-        <w:t>Similarly, function pointers should be</w:t>
+        <w:t>“Similarly, function pointers should be</w:t>
       </w:r>
       <w:r>
         <w:rPr>
@@ -2170,13 +2057,7 @@
         <w:rPr>
           <w:lang w:val="en-GB"/>
         </w:rPr>
-        <w:t>perform</w:t>
-      </w:r>
-      <w:r>
-        <w:rPr>
-          <w:lang w:val="en-GB"/>
-        </w:rPr>
-        <w:t>”</w:t>
+        <w:t>perform”</w:t>
       </w:r>
       <w:r>
         <w:rPr>
@@ -2196,612 +2077,24 @@
       </w:r>
     </w:p>
     <w:p>
-      <w:pPr>
-        <w:rPr>
-          <w:lang w:val="en-NL"/>
-        </w:rPr>
-      </w:pPr>
-      <w:proofErr w:type="spellStart"/>
-      <w:r>
-        <w:rPr>
-          <w:lang w:val="en-NL"/>
-        </w:rPr>
-        <w:t>Persoonlijk</w:t>
-      </w:r>
-      <w:proofErr w:type="spellEnd"/>
-      <w:r>
-        <w:rPr>
-          <w:lang w:val="en-NL"/>
-        </w:rPr>
-        <w:t xml:space="preserve"> </w:t>
-      </w:r>
-      <w:proofErr w:type="spellStart"/>
-      <w:r>
-        <w:rPr>
-          <w:lang w:val="en-NL"/>
-        </w:rPr>
-        <w:t>vind</w:t>
-      </w:r>
-      <w:proofErr w:type="spellEnd"/>
-      <w:r>
-        <w:rPr>
-          <w:lang w:val="en-NL"/>
-        </w:rPr>
-        <w:t xml:space="preserve"> </w:t>
-      </w:r>
-      <w:proofErr w:type="spellStart"/>
-      <w:r>
-        <w:rPr>
-          <w:lang w:val="en-NL"/>
-        </w:rPr>
-        <w:t>ik</w:t>
-      </w:r>
-      <w:proofErr w:type="spellEnd"/>
-      <w:r>
-        <w:rPr>
-          <w:lang w:val="en-NL"/>
-        </w:rPr>
-        <w:t xml:space="preserve"> </w:t>
-      </w:r>
-      <w:proofErr w:type="spellStart"/>
-      <w:r>
-        <w:rPr>
-          <w:lang w:val="en-NL"/>
-        </w:rPr>
-        <w:t>dit</w:t>
-      </w:r>
-      <w:proofErr w:type="spellEnd"/>
-      <w:r>
-        <w:rPr>
-          <w:lang w:val="en-NL"/>
-        </w:rPr>
-        <w:t xml:space="preserve"> </w:t>
-      </w:r>
-      <w:proofErr w:type="spellStart"/>
-      <w:r>
-        <w:rPr>
-          <w:lang w:val="en-NL"/>
-        </w:rPr>
-        <w:t>ook</w:t>
-      </w:r>
-      <w:proofErr w:type="spellEnd"/>
-      <w:r>
-        <w:rPr>
-          <w:lang w:val="en-NL"/>
-        </w:rPr>
-        <w:t xml:space="preserve"> </w:t>
-      </w:r>
-      <w:proofErr w:type="spellStart"/>
-      <w:r>
-        <w:rPr>
-          <w:lang w:val="en-NL"/>
-        </w:rPr>
-        <w:t>een</w:t>
-      </w:r>
-      <w:proofErr w:type="spellEnd"/>
-      <w:r>
-        <w:rPr>
-          <w:lang w:val="en-NL"/>
-        </w:rPr>
-        <w:t xml:space="preserve"> </w:t>
-      </w:r>
-      <w:proofErr w:type="spellStart"/>
-      <w:r>
-        <w:rPr>
-          <w:lang w:val="en-NL"/>
-        </w:rPr>
-        <w:t>goede</w:t>
-      </w:r>
-      <w:proofErr w:type="spellEnd"/>
-      <w:r>
-        <w:rPr>
-          <w:lang w:val="en-NL"/>
-        </w:rPr>
-        <w:t xml:space="preserve"> </w:t>
-      </w:r>
-      <w:proofErr w:type="spellStart"/>
-      <w:r>
-        <w:rPr>
-          <w:lang w:val="en-NL"/>
-        </w:rPr>
-        <w:t>reden</w:t>
-      </w:r>
-      <w:proofErr w:type="spellEnd"/>
-      <w:r>
-        <w:rPr>
-          <w:lang w:val="en-NL"/>
-        </w:rPr>
-        <w:t xml:space="preserve"> </w:t>
-      </w:r>
-      <w:proofErr w:type="spellStart"/>
-      <w:r>
-        <w:rPr>
-          <w:lang w:val="en-NL"/>
-        </w:rPr>
-        <w:t>voor</w:t>
-      </w:r>
-      <w:proofErr w:type="spellEnd"/>
-      <w:r>
-        <w:rPr>
-          <w:lang w:val="en-NL"/>
-        </w:rPr>
-        <w:t xml:space="preserve"> het </w:t>
-      </w:r>
-      <w:proofErr w:type="spellStart"/>
-      <w:r>
-        <w:rPr>
-          <w:lang w:val="en-NL"/>
-        </w:rPr>
-        <w:t>gebruiken</w:t>
-      </w:r>
-      <w:proofErr w:type="spellEnd"/>
-      <w:r>
-        <w:rPr>
-          <w:lang w:val="en-NL"/>
-        </w:rPr>
-        <w:t xml:space="preserve"> van </w:t>
-      </w:r>
-      <w:proofErr w:type="spellStart"/>
-      <w:r>
-        <w:rPr>
-          <w:lang w:val="en-NL"/>
-        </w:rPr>
-        <w:t>functiepointers</w:t>
-      </w:r>
-      <w:proofErr w:type="spellEnd"/>
-      <w:r>
-        <w:rPr>
-          <w:lang w:val="en-NL"/>
-        </w:rPr>
-        <w:t xml:space="preserve">. In </w:t>
-      </w:r>
-      <w:proofErr w:type="spellStart"/>
-      <w:r>
-        <w:rPr>
-          <w:lang w:val="en-NL"/>
-        </w:rPr>
-        <w:t>principe</w:t>
-      </w:r>
-      <w:proofErr w:type="spellEnd"/>
-      <w:r>
-        <w:rPr>
-          <w:lang w:val="en-NL"/>
-        </w:rPr>
-        <w:t xml:space="preserve"> </w:t>
-      </w:r>
-      <w:proofErr w:type="spellStart"/>
-      <w:r>
-        <w:rPr>
-          <w:lang w:val="en-NL"/>
-        </w:rPr>
-        <w:t>maak</w:t>
-      </w:r>
-      <w:proofErr w:type="spellEnd"/>
-      <w:r>
-        <w:rPr>
-          <w:lang w:val="en-NL"/>
-        </w:rPr>
-        <w:t xml:space="preserve"> </w:t>
-      </w:r>
-      <w:proofErr w:type="spellStart"/>
-      <w:r>
-        <w:rPr>
-          <w:lang w:val="en-NL"/>
-        </w:rPr>
-        <w:t>ik</w:t>
-      </w:r>
-      <w:proofErr w:type="spellEnd"/>
-      <w:r>
-        <w:rPr>
-          <w:lang w:val="en-NL"/>
-        </w:rPr>
-        <w:t xml:space="preserve"> </w:t>
-      </w:r>
-      <w:proofErr w:type="spellStart"/>
-      <w:r>
-        <w:rPr>
-          <w:lang w:val="en-NL"/>
-        </w:rPr>
-        <w:t>gebruik</w:t>
-      </w:r>
-      <w:proofErr w:type="spellEnd"/>
-      <w:r>
-        <w:rPr>
-          <w:lang w:val="en-NL"/>
-        </w:rPr>
-        <w:t xml:space="preserve"> van </w:t>
-      </w:r>
-      <w:proofErr w:type="spellStart"/>
-      <w:r>
-        <w:rPr>
-          <w:lang w:val="en-NL"/>
-        </w:rPr>
-        <w:t>een</w:t>
-      </w:r>
-      <w:proofErr w:type="spellEnd"/>
-      <w:r>
-        <w:rPr>
-          <w:lang w:val="en-NL"/>
-        </w:rPr>
-        <w:t xml:space="preserve"> hash-map </w:t>
-      </w:r>
-      <w:proofErr w:type="spellStart"/>
-      <w:r>
-        <w:rPr>
-          <w:lang w:val="en-NL"/>
-        </w:rPr>
-        <w:t>voor</w:t>
-      </w:r>
-      <w:proofErr w:type="spellEnd"/>
-      <w:r>
-        <w:rPr>
-          <w:lang w:val="en-NL"/>
-        </w:rPr>
-        <w:t xml:space="preserve"> het correct </w:t>
-      </w:r>
-      <w:proofErr w:type="spellStart"/>
-      <w:r>
-        <w:rPr>
-          <w:lang w:val="en-NL"/>
-        </w:rPr>
-        <w:t>paren</w:t>
-      </w:r>
-      <w:proofErr w:type="spellEnd"/>
-      <w:r>
-        <w:rPr>
-          <w:lang w:val="en-NL"/>
-        </w:rPr>
-        <w:t xml:space="preserve"> van </w:t>
-      </w:r>
-      <w:proofErr w:type="spellStart"/>
-      <w:r>
-        <w:rPr>
-          <w:lang w:val="en-NL"/>
-        </w:rPr>
-        <w:t>een</w:t>
-      </w:r>
-      <w:proofErr w:type="spellEnd"/>
-      <w:r>
-        <w:rPr>
-          <w:lang w:val="en-NL"/>
-        </w:rPr>
-        <w:t xml:space="preserve"> </w:t>
-      </w:r>
-      <w:proofErr w:type="spellStart"/>
-      <w:r>
-        <w:rPr>
-          <w:lang w:val="en-NL"/>
-        </w:rPr>
-        <w:t>methode</w:t>
-      </w:r>
-      <w:proofErr w:type="spellEnd"/>
-      <w:r>
-        <w:rPr>
-          <w:lang w:val="en-NL"/>
-        </w:rPr>
-        <w:t xml:space="preserve">-endpoint call </w:t>
-      </w:r>
-      <w:proofErr w:type="spellStart"/>
-      <w:r>
-        <w:rPr>
-          <w:lang w:val="en-NL"/>
-        </w:rPr>
-        <w:t>en</w:t>
-      </w:r>
-      <w:proofErr w:type="spellEnd"/>
-      <w:r>
-        <w:rPr>
-          <w:lang w:val="en-NL"/>
-        </w:rPr>
-        <w:t xml:space="preserve"> </w:t>
-      </w:r>
-      <w:proofErr w:type="spellStart"/>
-      <w:r>
-        <w:rPr>
-          <w:lang w:val="en-NL"/>
-        </w:rPr>
-        <w:t>een</w:t>
-      </w:r>
-      <w:proofErr w:type="spellEnd"/>
-      <w:r>
-        <w:rPr>
-          <w:lang w:val="en-NL"/>
-        </w:rPr>
-        <w:t xml:space="preserve"> handle-</w:t>
-      </w:r>
-      <w:proofErr w:type="spellStart"/>
-      <w:r>
-        <w:rPr>
-          <w:lang w:val="en-NL"/>
-        </w:rPr>
-        <w:t>functie</w:t>
-      </w:r>
-      <w:proofErr w:type="spellEnd"/>
-      <w:r>
-        <w:rPr>
-          <w:lang w:val="en-NL"/>
-        </w:rPr>
-        <w:t xml:space="preserve">. Ook </w:t>
-      </w:r>
-      <w:proofErr w:type="spellStart"/>
-      <w:r>
-        <w:rPr>
-          <w:lang w:val="en-NL"/>
-        </w:rPr>
-        <w:t>worden</w:t>
-      </w:r>
-      <w:proofErr w:type="spellEnd"/>
-      <w:r>
-        <w:rPr>
-          <w:lang w:val="en-NL"/>
-        </w:rPr>
-        <w:t xml:space="preserve"> de pointers </w:t>
-      </w:r>
-      <w:proofErr w:type="spellStart"/>
-      <w:r>
-        <w:rPr>
-          <w:lang w:val="en-NL"/>
-        </w:rPr>
-        <w:t>verder</w:t>
-      </w:r>
-      <w:proofErr w:type="spellEnd"/>
-      <w:r>
-        <w:rPr>
-          <w:lang w:val="en-NL"/>
-        </w:rPr>
-        <w:t xml:space="preserve"> </w:t>
-      </w:r>
-      <w:proofErr w:type="spellStart"/>
-      <w:r>
-        <w:rPr>
-          <w:lang w:val="en-NL"/>
-        </w:rPr>
-        <w:t>niet</w:t>
-      </w:r>
-      <w:proofErr w:type="spellEnd"/>
-      <w:r>
-        <w:rPr>
-          <w:lang w:val="en-NL"/>
-        </w:rPr>
-        <w:t xml:space="preserve"> </w:t>
-      </w:r>
-      <w:proofErr w:type="spellStart"/>
-      <w:r>
-        <w:rPr>
-          <w:lang w:val="en-NL"/>
-        </w:rPr>
-        <w:t>aangepast</w:t>
-      </w:r>
-      <w:proofErr w:type="spellEnd"/>
-      <w:r>
-        <w:rPr>
-          <w:lang w:val="en-NL"/>
-        </w:rPr>
-        <w:t xml:space="preserve">, </w:t>
-      </w:r>
-      <w:proofErr w:type="spellStart"/>
-      <w:r>
-        <w:rPr>
-          <w:lang w:val="en-NL"/>
-        </w:rPr>
-        <w:t>dus</w:t>
-      </w:r>
-      <w:proofErr w:type="spellEnd"/>
-      <w:r>
-        <w:rPr>
-          <w:lang w:val="en-NL"/>
-        </w:rPr>
-        <w:t xml:space="preserve"> is er </w:t>
-      </w:r>
-      <w:proofErr w:type="spellStart"/>
-      <w:r>
-        <w:rPr>
-          <w:lang w:val="en-NL"/>
-        </w:rPr>
-        <w:t>een</w:t>
-      </w:r>
-      <w:proofErr w:type="spellEnd"/>
-      <w:r>
-        <w:rPr>
-          <w:lang w:val="en-NL"/>
-        </w:rPr>
-        <w:t xml:space="preserve"> </w:t>
-      </w:r>
-      <w:proofErr w:type="spellStart"/>
-      <w:r>
-        <w:rPr>
-          <w:lang w:val="en-NL"/>
-        </w:rPr>
-        <w:t>vrij</w:t>
-      </w:r>
-      <w:proofErr w:type="spellEnd"/>
-      <w:r>
-        <w:rPr>
-          <w:lang w:val="en-NL"/>
-        </w:rPr>
-        <w:t xml:space="preserve"> </w:t>
-      </w:r>
-      <w:proofErr w:type="spellStart"/>
-      <w:r>
-        <w:rPr>
-          <w:lang w:val="en-NL"/>
-        </w:rPr>
-        <w:t>grote</w:t>
-      </w:r>
-      <w:proofErr w:type="spellEnd"/>
-      <w:r>
-        <w:rPr>
-          <w:lang w:val="en-NL"/>
-        </w:rPr>
-        <w:t xml:space="preserve"> </w:t>
-      </w:r>
-      <w:proofErr w:type="spellStart"/>
-      <w:r>
-        <w:rPr>
-          <w:lang w:val="en-NL"/>
-        </w:rPr>
-        <w:t>zekerheid</w:t>
-      </w:r>
-      <w:proofErr w:type="spellEnd"/>
-      <w:r>
-        <w:rPr>
-          <w:lang w:val="en-NL"/>
-        </w:rPr>
-        <w:t xml:space="preserve"> </w:t>
-      </w:r>
-      <w:proofErr w:type="spellStart"/>
-      <w:r>
-        <w:rPr>
-          <w:lang w:val="en-NL"/>
-        </w:rPr>
-        <w:t>dat</w:t>
-      </w:r>
-      <w:proofErr w:type="spellEnd"/>
-      <w:r>
-        <w:rPr>
-          <w:lang w:val="en-NL"/>
-        </w:rPr>
-        <w:t xml:space="preserve"> de pointer </w:t>
-      </w:r>
-      <w:proofErr w:type="spellStart"/>
-      <w:r>
-        <w:rPr>
-          <w:lang w:val="en-NL"/>
-        </w:rPr>
-        <w:t>naar</w:t>
-      </w:r>
-      <w:proofErr w:type="spellEnd"/>
-      <w:r>
-        <w:rPr>
-          <w:lang w:val="en-NL"/>
-        </w:rPr>
-        <w:t xml:space="preserve"> de </w:t>
-      </w:r>
-      <w:proofErr w:type="spellStart"/>
-      <w:r>
-        <w:rPr>
-          <w:lang w:val="en-NL"/>
-        </w:rPr>
-        <w:t>juiste</w:t>
-      </w:r>
-      <w:proofErr w:type="spellEnd"/>
-      <w:r>
-        <w:rPr>
-          <w:lang w:val="en-NL"/>
-        </w:rPr>
-        <w:t xml:space="preserve"> </w:t>
-      </w:r>
-      <w:proofErr w:type="spellStart"/>
-      <w:r>
-        <w:rPr>
-          <w:lang w:val="en-NL"/>
-        </w:rPr>
-        <w:t>functie</w:t>
-      </w:r>
-      <w:proofErr w:type="spellEnd"/>
-      <w:r>
-        <w:rPr>
-          <w:lang w:val="en-NL"/>
-        </w:rPr>
-        <w:t xml:space="preserve"> </w:t>
-      </w:r>
-      <w:proofErr w:type="spellStart"/>
-      <w:r>
-        <w:rPr>
-          <w:lang w:val="en-NL"/>
-        </w:rPr>
-        <w:t>wijst</w:t>
-      </w:r>
-      <w:proofErr w:type="spellEnd"/>
-      <w:r>
-        <w:rPr>
-          <w:lang w:val="en-NL"/>
-        </w:rPr>
-        <w:t xml:space="preserve">. </w:t>
-      </w:r>
-      <w:proofErr w:type="spellStart"/>
-      <w:r>
-        <w:rPr>
-          <w:lang w:val="en-NL"/>
-        </w:rPr>
-        <w:t>Hierdoor</w:t>
-      </w:r>
-      <w:proofErr w:type="spellEnd"/>
-      <w:r>
-        <w:rPr>
-          <w:lang w:val="en-NL"/>
-        </w:rPr>
-        <w:t xml:space="preserve"> ben </w:t>
-      </w:r>
-      <w:proofErr w:type="spellStart"/>
-      <w:r>
-        <w:rPr>
-          <w:lang w:val="en-NL"/>
-        </w:rPr>
-        <w:t>ik</w:t>
-      </w:r>
-      <w:proofErr w:type="spellEnd"/>
-      <w:r>
-        <w:rPr>
-          <w:lang w:val="en-NL"/>
-        </w:rPr>
-        <w:t xml:space="preserve"> het </w:t>
-      </w:r>
-      <w:proofErr w:type="spellStart"/>
-      <w:r>
-        <w:rPr>
-          <w:lang w:val="en-NL"/>
-        </w:rPr>
-        <w:t>niet</w:t>
-      </w:r>
-      <w:proofErr w:type="spellEnd"/>
-      <w:r>
-        <w:rPr>
-          <w:lang w:val="en-NL"/>
-        </w:rPr>
-        <w:t xml:space="preserve"> </w:t>
-      </w:r>
-      <w:proofErr w:type="spellStart"/>
-      <w:r>
-        <w:rPr>
-          <w:lang w:val="en-NL"/>
-        </w:rPr>
-        <w:t>volledig</w:t>
-      </w:r>
-      <w:proofErr w:type="spellEnd"/>
-      <w:r>
-        <w:rPr>
-          <w:lang w:val="en-NL"/>
-        </w:rPr>
-        <w:t xml:space="preserve"> </w:t>
-      </w:r>
-      <w:proofErr w:type="spellStart"/>
-      <w:r>
-        <w:rPr>
-          <w:lang w:val="en-NL"/>
-        </w:rPr>
-        <w:t>eens</w:t>
-      </w:r>
-      <w:proofErr w:type="spellEnd"/>
-      <w:r>
-        <w:rPr>
-          <w:lang w:val="en-NL"/>
-        </w:rPr>
-        <w:t xml:space="preserve"> met </w:t>
-      </w:r>
-      <w:proofErr w:type="spellStart"/>
-      <w:r>
-        <w:rPr>
-          <w:lang w:val="en-NL"/>
-        </w:rPr>
-        <w:t>deze</w:t>
-      </w:r>
-      <w:proofErr w:type="spellEnd"/>
-      <w:r>
-        <w:rPr>
-          <w:lang w:val="en-NL"/>
-        </w:rPr>
-        <w:t xml:space="preserve"> regel.</w:t>
+      <w:r>
+        <w:t xml:space="preserve">Persoonlijk vind ik dit ook een goede reden voor het gebruiken van functiepointers. In principe maak ik gebruik van een </w:t>
+      </w:r>
+      <w:proofErr w:type="spellStart"/>
+      <w:r>
+        <w:t>hash</w:t>
+      </w:r>
+      <w:proofErr w:type="spellEnd"/>
+      <w:r>
+        <w:t>-map voor het correct paren van een methode-</w:t>
+      </w:r>
+      <w:proofErr w:type="spellStart"/>
+      <w:r>
+        <w:t>endpoint</w:t>
+      </w:r>
+      <w:proofErr w:type="spellEnd"/>
+      <w:r>
+        <w:t xml:space="preserve"> call en een handle-functie. Ook worden de pointers verder niet aangepast, dus is er een vrij grote zekerheid dat de pointer naar de juiste functie wijst. Hierdoor ben ik het niet volledig eens met deze regel.</w:t>
       </w:r>
     </w:p>
     <w:p/>
@@ -2812,10 +2105,7 @@
       <w:bookmarkStart w:id="26" w:name="_Toc195037359"/>
       <w:bookmarkStart w:id="27" w:name="_Toc195037712"/>
       <w:r>
-        <w:t>Regel 1</w:t>
-      </w:r>
-      <w:r>
-        <w:t>0</w:t>
+        <w:t>Regel 10</w:t>
       </w:r>
       <w:r>
         <w:t xml:space="preserve">: Compileer code met </w:t>
@@ -2903,7 +2193,6 @@
       <w:r>
         <w:rPr>
           <w:rStyle w:val="programmingtalkChar"/>
-          <w:color w:val="808080" w:themeColor="background1" w:themeShade="80"/>
         </w:rPr>
         <w:t>compiler.warning</w:t>
       </w:r>
@@ -2911,14 +2200,12 @@
       <w:r>
         <w:rPr>
           <w:rStyle w:val="programmingtalkChar"/>
-          <w:color w:val="808080" w:themeColor="background1" w:themeShade="80"/>
         </w:rPr>
         <w:t>_flags.defaul</w:t>
       </w:r>
       <w:r>
         <w:rPr>
           <w:rStyle w:val="programmingtalkChar"/>
-          <w:color w:val="808080" w:themeColor="background1" w:themeShade="80"/>
         </w:rPr>
         <w:t>t</w:t>
       </w:r>
@@ -2926,7 +2213,6 @@
       <w:r>
         <w:rPr>
           <w:rStyle w:val="programmingtalkChar"/>
-          <w:color w:val="808080" w:themeColor="background1" w:themeShade="80"/>
         </w:rPr>
         <w:t>=</w:t>
       </w:r>
@@ -2936,7 +2222,6 @@
       <w:r>
         <w:rPr>
           <w:rStyle w:val="programmingtalkChar"/>
-          <w:color w:val="808080" w:themeColor="background1" w:themeShade="80"/>
         </w:rPr>
         <w:t>-Wall</w:t>
       </w:r>
@@ -3023,68 +2308,49 @@
     <w:p>
       <w:pPr>
         <w:pStyle w:val="terminal"/>
-      </w:pPr>
-      <w:r>
+        <w:rPr>
+          <w:lang w:val="en-GB"/>
+        </w:rPr>
+      </w:pPr>
+      <w:r>
+        <w:rPr>
+          <w:lang w:val="en-GB"/>
+        </w:rPr>
         <w:t xml:space="preserve">$ </w:t>
       </w:r>
       <w:proofErr w:type="spellStart"/>
       <w:r>
+        <w:rPr>
+          <w:lang w:val="en-GB"/>
+        </w:rPr>
         <w:t>cppcheck</w:t>
       </w:r>
       <w:proofErr w:type="spellEnd"/>
       <w:r>
-        <w:t xml:space="preserve"> --</w:t>
-      </w:r>
-      <w:proofErr w:type="spellStart"/>
-      <w:r>
-        <w:t>enable</w:t>
-      </w:r>
-      <w:proofErr w:type="spellEnd"/>
-      <w:r>
-        <w:t>=</w:t>
-      </w:r>
-      <w:proofErr w:type="spellStart"/>
-      <w:r>
-        <w:t>all</w:t>
-      </w:r>
-      <w:proofErr w:type="spellEnd"/>
-      <w:r>
-        <w:t xml:space="preserve"> --</w:t>
-      </w:r>
-      <w:proofErr w:type="spellStart"/>
-      <w:r>
-        <w:t>inconclusive</w:t>
-      </w:r>
-      <w:proofErr w:type="spellEnd"/>
-      <w:r>
-        <w:t xml:space="preserve"> --</w:t>
-      </w:r>
-      <w:proofErr w:type="spellStart"/>
-      <w:r>
-        <w:t>quiet</w:t>
-      </w:r>
-      <w:proofErr w:type="spellEnd"/>
-      <w:r>
-        <w:t xml:space="preserve"> --</w:t>
-      </w:r>
-      <w:proofErr w:type="spellStart"/>
-      <w:r>
-        <w:t>language</w:t>
-      </w:r>
-      <w:proofErr w:type="spellEnd"/>
-      <w:r>
-        <w:t>=c *.c *.h *.</w:t>
-      </w:r>
-      <w:proofErr w:type="spellStart"/>
-      <w:r>
+        <w:rPr>
+          <w:lang w:val="en-GB"/>
+        </w:rPr>
+        <w:t xml:space="preserve"> --enable=all --inconclusive --quiet --language=c *.c *.h *.</w:t>
+      </w:r>
+      <w:proofErr w:type="spellStart"/>
+      <w:r>
+        <w:rPr>
+          <w:lang w:val="en-GB"/>
+        </w:rPr>
         <w:t>ino</w:t>
       </w:r>
       <w:proofErr w:type="spellEnd"/>
       <w:r>
+        <w:rPr>
+          <w:lang w:val="en-GB"/>
+        </w:rPr>
         <w:t xml:space="preserve"> *.</w:t>
       </w:r>
       <w:proofErr w:type="spellStart"/>
       <w:r>
+        <w:rPr>
+          <w:lang w:val="en-GB"/>
+        </w:rPr>
         <w:t>cpp</w:t>
       </w:r>
       <w:proofErr w:type="spellEnd"/>
@@ -6016,6 +5282,7 @@
   <w:style w:type="character" w:default="1" w:styleId="DefaultParagraphFont">
     <w:name w:val="Default Paragraph Font"/>
     <w:uiPriority w:val="1"/>
+    <w:semiHidden/>
     <w:unhideWhenUsed/>
   </w:style>
   <w:style w:type="table" w:default="1" w:styleId="TableNormal">
@@ -7211,10 +6478,12 @@
     <w:rsidRoot w:val="00AC2175"/>
     <w:rsid w:val="0003236B"/>
     <w:rsid w:val="00120234"/>
+    <w:rsid w:val="00125D64"/>
     <w:rsid w:val="00126FD5"/>
     <w:rsid w:val="002D4B43"/>
     <w:rsid w:val="00481F6E"/>
     <w:rsid w:val="00531DCA"/>
+    <w:rsid w:val="006E152B"/>
     <w:rsid w:val="007216B0"/>
     <w:rsid w:val="007E3170"/>
     <w:rsid w:val="00936A26"/>
@@ -7933,6 +7202,12 @@
 </file>
 
 <file path=customXml/item1.xml><?xml version="1.0" encoding="utf-8"?>
+<p:properties xmlns:p="http://schemas.microsoft.com/office/2006/metadata/properties" xmlns:xsi="http://www.w3.org/2001/XMLSchema-instance" xmlns:pc="http://schemas.microsoft.com/office/infopath/2007/PartnerControls">
+  <documentManagement/>
+</p:properties>
+</file>
+
+<file path=customXml/item2.xml><?xml version="1.0" encoding="utf-8"?>
 <?mso-contentType ?>
 <FormTemplates xmlns="http://schemas.microsoft.com/sharepoint/v3/contenttype/forms">
   <Display>DocumentLibraryForm</Display>
@@ -7941,38 +7216,7 @@
 </FormTemplates>
 </file>
 
-<file path=customXml/item2.xml><?xml version="1.0" encoding="utf-8"?>
-<p:properties xmlns:p="http://schemas.microsoft.com/office/2006/metadata/properties" xmlns:xsi="http://www.w3.org/2001/XMLSchema-instance" xmlns:pc="http://schemas.microsoft.com/office/infopath/2007/PartnerControls">
-  <documentManagement/>
-</p:properties>
-</file>
-
 <file path=customXml/item3.xml><?xml version="1.0" encoding="utf-8"?>
-<b:Sources xmlns:b="http://schemas.openxmlformats.org/officeDocument/2006/bibliography" xmlns="http://schemas.openxmlformats.org/officeDocument/2006/bibliography" SelectedStyle="\APASixthEditionOfficeOnline.xsl" StyleName="APA" Version="6">
-  <b:Source>
-    <b:Tag>HPi10</b:Tag>
-    <b:SourceType>Report</b:SourceType>
-    <b:Guid>{EB17E8B4-CD9E-4929-8DF0-41ED47E182D5}</b:Guid>
-    <b:Author>
-      <b:Author>
-        <b:NameList>
-          <b:Person>
-            <b:Last>Pijnenburg</b:Last>
-            <b:First>H.</b:First>
-          </b:Person>
-        </b:NameList>
-      </b:Author>
-    </b:Author>
-    <b:Title>Zorgen dat het werkt</b:Title>
-    <b:Year>2010</b:Year>
-    <b:Publisher>Lectoraat Werkzame Factoren in de Zorg voor Jeugd, HAN</b:Publisher>
-    <b:City>Nijmegen</b:City>
-    <b:RefOrder>1</b:RefOrder>
-  </b:Source>
-</b:Sources>
-</file>
-
-<file path=customXml/item4.xml><?xml version="1.0" encoding="utf-8"?>
 <ct:contentTypeSchema xmlns:ct="http://schemas.microsoft.com/office/2006/metadata/contentType" xmlns:ma="http://schemas.microsoft.com/office/2006/metadata/properties/metaAttributes" ct:_="" ma:_="" ma:contentTypeName="Document" ma:contentTypeID="0x010100748BC2F0AC01C04BA37F8A3EE99EF9B2" ma:contentTypeVersion="0" ma:contentTypeDescription="Een nieuw document maken." ma:contentTypeScope="" ma:versionID="b7054971a46f065470bc0e490339fad3">
   <xsd:schema xmlns:xsd="http://www.w3.org/2001/XMLSchema" xmlns:xs="http://www.w3.org/2001/XMLSchema" xmlns:p="http://schemas.microsoft.com/office/2006/metadata/properties" targetNamespace="http://schemas.microsoft.com/office/2006/metadata/properties" ma:root="true" ma:fieldsID="1978a156f712f99d6452530788f7ffe9">
     <xsd:element name="properties">
@@ -8086,15 +7330,32 @@
 </ct:contentTypeSchema>
 </file>
 
-<file path=customXml/itemProps1.xml><?xml version="1.0" encoding="utf-8"?>
-<ds:datastoreItem xmlns:ds="http://schemas.openxmlformats.org/officeDocument/2006/customXml" ds:itemID="{A05A2F34-0CE7-4D6F-9850-E83E48AF91B1}">
-  <ds:schemaRefs>
-    <ds:schemaRef ds:uri="http://schemas.microsoft.com/sharepoint/v3/contenttype/forms"/>
-  </ds:schemaRefs>
-</ds:datastoreItem>
+<file path=customXml/item4.xml><?xml version="1.0" encoding="utf-8"?>
+<b:Sources xmlns:b="http://schemas.openxmlformats.org/officeDocument/2006/bibliography" xmlns="http://schemas.openxmlformats.org/officeDocument/2006/bibliography" SelectedStyle="\APASixthEditionOfficeOnline.xsl" StyleName="APA" Version="6">
+  <b:Source>
+    <b:Tag>HPi10</b:Tag>
+    <b:SourceType>Report</b:SourceType>
+    <b:Guid>{EB17E8B4-CD9E-4929-8DF0-41ED47E182D5}</b:Guid>
+    <b:Author>
+      <b:Author>
+        <b:NameList>
+          <b:Person>
+            <b:Last>Pijnenburg</b:Last>
+            <b:First>H.</b:First>
+          </b:Person>
+        </b:NameList>
+      </b:Author>
+    </b:Author>
+    <b:Title>Zorgen dat het werkt</b:Title>
+    <b:Year>2010</b:Year>
+    <b:Publisher>Lectoraat Werkzame Factoren in de Zorg voor Jeugd, HAN</b:Publisher>
+    <b:City>Nijmegen</b:City>
+    <b:RefOrder>1</b:RefOrder>
+  </b:Source>
+</b:Sources>
 </file>
 
-<file path=customXml/itemProps2.xml><?xml version="1.0" encoding="utf-8"?>
+<file path=customXml/itemProps1.xml><?xml version="1.0" encoding="utf-8"?>
 <ds:datastoreItem xmlns:ds="http://schemas.openxmlformats.org/officeDocument/2006/customXml" ds:itemID="{A96086A9-C93B-4195-9942-41863CCC68C6}">
   <ds:schemaRefs>
     <ds:schemaRef ds:uri="http://schemas.microsoft.com/office/2006/metadata/properties"/>
@@ -8103,15 +7364,15 @@
 </ds:datastoreItem>
 </file>
 
-<file path=customXml/itemProps3.xml><?xml version="1.0" encoding="utf-8"?>
-<ds:datastoreItem xmlns:ds="http://schemas.openxmlformats.org/officeDocument/2006/customXml" ds:itemID="{D69D2C85-FBBB-4593-88F1-E9716319C2B7}">
+<file path=customXml/itemProps2.xml><?xml version="1.0" encoding="utf-8"?>
+<ds:datastoreItem xmlns:ds="http://schemas.openxmlformats.org/officeDocument/2006/customXml" ds:itemID="{A05A2F34-0CE7-4D6F-9850-E83E48AF91B1}">
   <ds:schemaRefs>
-    <ds:schemaRef ds:uri="http://schemas.openxmlformats.org/officeDocument/2006/bibliography"/>
+    <ds:schemaRef ds:uri="http://schemas.microsoft.com/sharepoint/v3/contenttype/forms"/>
   </ds:schemaRefs>
 </ds:datastoreItem>
 </file>
 
-<file path=customXml/itemProps4.xml><?xml version="1.0" encoding="utf-8"?>
+<file path=customXml/itemProps3.xml><?xml version="1.0" encoding="utf-8"?>
 <ds:datastoreItem xmlns:ds="http://schemas.openxmlformats.org/officeDocument/2006/customXml" ds:itemID="{FC2F32BA-D461-4C36-B9B8-FD7B4CD0577C}">
   <ds:schemaRefs>
     <ds:schemaRef ds:uri="http://schemas.microsoft.com/office/2006/metadata/contentType"/>
@@ -8125,4 +7386,12 @@
     <ds:schemaRef ds:uri="http://schemas.microsoft.com/office/infopath/2007/PartnerControls"/>
   </ds:schemaRefs>
 </ds:datastoreItem>
+</file>
+
+<file path=customXml/itemProps4.xml><?xml version="1.0" encoding="utf-8"?>
+<ds:datastoreItem xmlns:ds="http://schemas.openxmlformats.org/officeDocument/2006/customXml" ds:itemID="{D69D2C85-FBBB-4593-88F1-E9716319C2B7}">
+  <ds:schemaRefs>
+    <ds:schemaRef ds:uri="http://schemas.openxmlformats.org/officeDocument/2006/bibliography"/>
+  </ds:schemaRefs>
+</ds:datastoreItem>
 </file>
</xml_diff>